<commit_message>
clarified tiers of data delivery
</commit_message>
<xml_diff>
--- a/SystemOverview_v1.docx
+++ b/SystemOverview_v1.docx
@@ -72,7 +72,13 @@
         <w:rPr>
           <w:bCs/>
         </w:rPr>
-        <w:t>April 30, 2014</w:t>
+        <w:t>May 1</w:t>
+      </w:r>
+      <w:r>
+        <w:rPr>
+          <w:bCs/>
+        </w:rPr>
+        <w:t>, 2014</w:t>
       </w:r>
     </w:p>
     <w:p>
@@ -150,7 +156,7 @@
           <w:r>
             <w:fldChar w:fldCharType="separate"/>
           </w:r>
-          <w:hyperlink w:anchor="_Toc386695108" w:history="1">
+          <w:hyperlink w:anchor="_Toc386716899" w:history="1">
             <w:r>
               <w:rPr>
                 <w:rStyle w:val="Hyperlink"/>
@@ -193,7 +199,7 @@
                 <w:noProof/>
                 <w:webHidden/>
               </w:rPr>
-              <w:instrText xml:space="preserve"> PAGEREF _Toc386695108 \h </w:instrText>
+              <w:instrText xml:space="preserve"> PAGEREF _Toc386716899 \h </w:instrText>
             </w:r>
             <w:r>
               <w:rPr>
@@ -238,7 +244,7 @@
               <w:szCs w:val="22"/>
             </w:rPr>
           </w:pPr>
-          <w:hyperlink w:anchor="_Toc386695109" w:history="1">
+          <w:hyperlink w:anchor="_Toc386716900" w:history="1">
             <w:r>
               <w:rPr>
                 <w:rStyle w:val="Hyperlink"/>
@@ -281,7 +287,7 @@
                 <w:noProof/>
                 <w:webHidden/>
               </w:rPr>
-              <w:instrText xml:space="preserve"> PAGEREF _Toc386695109 \h </w:instrText>
+              <w:instrText xml:space="preserve"> PAGEREF _Toc386716900 \h </w:instrText>
             </w:r>
             <w:r>
               <w:rPr>
@@ -326,7 +332,7 @@
               <w:szCs w:val="22"/>
             </w:rPr>
           </w:pPr>
-          <w:hyperlink w:anchor="_Toc386695110" w:history="1">
+          <w:hyperlink w:anchor="_Toc386716901" w:history="1">
             <w:r>
               <w:rPr>
                 <w:rStyle w:val="Hyperlink"/>
@@ -369,7 +375,7 @@
                 <w:noProof/>
                 <w:webHidden/>
               </w:rPr>
-              <w:instrText xml:space="preserve"> PAGEREF _Toc386695110 \h </w:instrText>
+              <w:instrText xml:space="preserve"> PAGEREF _Toc386716901 \h </w:instrText>
             </w:r>
             <w:r>
               <w:rPr>
@@ -414,7 +420,7 @@
               <w:szCs w:val="22"/>
             </w:rPr>
           </w:pPr>
-          <w:hyperlink w:anchor="_Toc386695111" w:history="1">
+          <w:hyperlink w:anchor="_Toc386716902" w:history="1">
             <w:r>
               <w:rPr>
                 <w:rStyle w:val="Hyperlink"/>
@@ -457,7 +463,7 @@
                 <w:noProof/>
                 <w:webHidden/>
               </w:rPr>
-              <w:instrText xml:space="preserve"> PAGEREF _Toc386695111 \h </w:instrText>
+              <w:instrText xml:space="preserve"> PAGEREF _Toc386716902 \h </w:instrText>
             </w:r>
             <w:r>
               <w:rPr>
@@ -502,7 +508,7 @@
               <w:szCs w:val="22"/>
             </w:rPr>
           </w:pPr>
-          <w:hyperlink w:anchor="_Toc386695112" w:history="1">
+          <w:hyperlink w:anchor="_Toc386716903" w:history="1">
             <w:r>
               <w:rPr>
                 <w:rStyle w:val="Hyperlink"/>
@@ -545,7 +551,7 @@
                 <w:noProof/>
                 <w:webHidden/>
               </w:rPr>
-              <w:instrText xml:space="preserve"> PAGEREF _Toc386695112 \h </w:instrText>
+              <w:instrText xml:space="preserve"> PAGEREF _Toc386716903 \h </w:instrText>
             </w:r>
             <w:r>
               <w:rPr>
@@ -590,7 +596,7 @@
               <w:szCs w:val="22"/>
             </w:rPr>
           </w:pPr>
-          <w:hyperlink w:anchor="_Toc386695113" w:history="1">
+          <w:hyperlink w:anchor="_Toc386716904" w:history="1">
             <w:r>
               <w:rPr>
                 <w:rStyle w:val="Hyperlink"/>
@@ -633,7 +639,7 @@
                 <w:noProof/>
                 <w:webHidden/>
               </w:rPr>
-              <w:instrText xml:space="preserve"> PAGEREF _Toc386695113 \h </w:instrText>
+              <w:instrText xml:space="preserve"> PAGEREF _Toc386716904 \h </w:instrText>
             </w:r>
             <w:r>
               <w:rPr>
@@ -678,7 +684,7 @@
               <w:szCs w:val="22"/>
             </w:rPr>
           </w:pPr>
-          <w:hyperlink w:anchor="_Toc386695114" w:history="1">
+          <w:hyperlink w:anchor="_Toc386716905" w:history="1">
             <w:r>
               <w:rPr>
                 <w:rStyle w:val="Hyperlink"/>
@@ -721,7 +727,7 @@
                 <w:noProof/>
                 <w:webHidden/>
               </w:rPr>
-              <w:instrText xml:space="preserve"> PAGEREF _Toc386695114 \h </w:instrText>
+              <w:instrText xml:space="preserve"> PAGEREF _Toc386716905 \h </w:instrText>
             </w:r>
             <w:r>
               <w:rPr>
@@ -766,7 +772,7 @@
               <w:szCs w:val="22"/>
             </w:rPr>
           </w:pPr>
-          <w:hyperlink w:anchor="_Toc386695115" w:history="1">
+          <w:hyperlink w:anchor="_Toc386716906" w:history="1">
             <w:r>
               <w:rPr>
                 <w:rStyle w:val="Hyperlink"/>
@@ -809,7 +815,7 @@
                 <w:noProof/>
                 <w:webHidden/>
               </w:rPr>
-              <w:instrText xml:space="preserve"> PAGEREF _Toc386695115 \h </w:instrText>
+              <w:instrText xml:space="preserve"> PAGEREF _Toc386716906 \h </w:instrText>
             </w:r>
             <w:r>
               <w:rPr>
@@ -854,7 +860,7 @@
               <w:szCs w:val="22"/>
             </w:rPr>
           </w:pPr>
-          <w:hyperlink w:anchor="_Toc386695117" w:history="1">
+          <w:hyperlink w:anchor="_Toc386716908" w:history="1">
             <w:r>
               <w:rPr>
                 <w:rStyle w:val="Hyperlink"/>
@@ -897,7 +903,7 @@
                 <w:noProof/>
                 <w:webHidden/>
               </w:rPr>
-              <w:instrText xml:space="preserve"> PAGEREF _Toc386695117 \h </w:instrText>
+              <w:instrText xml:space="preserve"> PAGEREF _Toc386716908 \h </w:instrText>
             </w:r>
             <w:r>
               <w:rPr>
@@ -942,7 +948,7 @@
               <w:szCs w:val="22"/>
             </w:rPr>
           </w:pPr>
-          <w:hyperlink w:anchor="_Toc386695118" w:history="1">
+          <w:hyperlink w:anchor="_Toc386716909" w:history="1">
             <w:r>
               <w:rPr>
                 <w:rStyle w:val="Hyperlink"/>
@@ -985,7 +991,7 @@
                 <w:noProof/>
                 <w:webHidden/>
               </w:rPr>
-              <w:instrText xml:space="preserve"> PAGEREF _Toc386695118 \h </w:instrText>
+              <w:instrText xml:space="preserve"> PAGEREF _Toc386716909 \h </w:instrText>
             </w:r>
             <w:r>
               <w:rPr>
@@ -1030,7 +1036,7 @@
               <w:szCs w:val="22"/>
             </w:rPr>
           </w:pPr>
-          <w:hyperlink w:anchor="_Toc386695119" w:history="1">
+          <w:hyperlink w:anchor="_Toc386716910" w:history="1">
             <w:r>
               <w:rPr>
                 <w:rStyle w:val="Hyperlink"/>
@@ -1073,7 +1079,7 @@
                 <w:noProof/>
                 <w:webHidden/>
               </w:rPr>
-              <w:instrText xml:space="preserve"> PAGEREF _Toc386695119 \h </w:instrText>
+              <w:instrText xml:space="preserve"> PAGEREF _Toc386716910 \h </w:instrText>
             </w:r>
             <w:r>
               <w:rPr>
@@ -1118,7 +1124,7 @@
               <w:szCs w:val="22"/>
             </w:rPr>
           </w:pPr>
-          <w:hyperlink w:anchor="_Toc386695120" w:history="1">
+          <w:hyperlink w:anchor="_Toc386716911" w:history="1">
             <w:r>
               <w:rPr>
                 <w:rStyle w:val="Hyperlink"/>
@@ -1161,7 +1167,7 @@
                 <w:noProof/>
                 <w:webHidden/>
               </w:rPr>
-              <w:instrText xml:space="preserve"> PAGEREF _Toc386695120 \h </w:instrText>
+              <w:instrText xml:space="preserve"> PAGEREF _Toc386716911 \h </w:instrText>
             </w:r>
             <w:r>
               <w:rPr>
@@ -1206,7 +1212,7 @@
               <w:szCs w:val="22"/>
             </w:rPr>
           </w:pPr>
-          <w:hyperlink w:anchor="_Toc386695121" w:history="1">
+          <w:hyperlink w:anchor="_Toc386716912" w:history="1">
             <w:r>
               <w:rPr>
                 <w:rStyle w:val="Hyperlink"/>
@@ -1249,7 +1255,7 @@
                 <w:noProof/>
                 <w:webHidden/>
               </w:rPr>
-              <w:instrText xml:space="preserve"> PAGEREF _Toc386695121 \h </w:instrText>
+              <w:instrText xml:space="preserve"> PAGEREF _Toc386716912 \h </w:instrText>
             </w:r>
             <w:r>
               <w:rPr>
@@ -1294,7 +1300,7 @@
               <w:szCs w:val="22"/>
             </w:rPr>
           </w:pPr>
-          <w:hyperlink w:anchor="_Toc386695122" w:history="1">
+          <w:hyperlink w:anchor="_Toc386716913" w:history="1">
             <w:r>
               <w:rPr>
                 <w:rStyle w:val="Hyperlink"/>
@@ -1337,7 +1343,7 @@
                 <w:noProof/>
                 <w:webHidden/>
               </w:rPr>
-              <w:instrText xml:space="preserve"> PAGEREF _Toc386695122 \h </w:instrText>
+              <w:instrText xml:space="preserve"> PAGEREF _Toc386716913 \h </w:instrText>
             </w:r>
             <w:r>
               <w:rPr>
@@ -1382,7 +1388,7 @@
               <w:szCs w:val="22"/>
             </w:rPr>
           </w:pPr>
-          <w:hyperlink w:anchor="_Toc386695123" w:history="1">
+          <w:hyperlink w:anchor="_Toc386716914" w:history="1">
             <w:r>
               <w:rPr>
                 <w:rStyle w:val="Hyperlink"/>
@@ -1425,7 +1431,7 @@
                 <w:noProof/>
                 <w:webHidden/>
               </w:rPr>
-              <w:instrText xml:space="preserve"> PAGEREF _Toc386695123 \h </w:instrText>
+              <w:instrText xml:space="preserve"> PAGEREF _Toc386716914 \h </w:instrText>
             </w:r>
             <w:r>
               <w:rPr>
@@ -1470,7 +1476,7 @@
               <w:szCs w:val="22"/>
             </w:rPr>
           </w:pPr>
-          <w:hyperlink w:anchor="_Toc386695124" w:history="1">
+          <w:hyperlink w:anchor="_Toc386716915" w:history="1">
             <w:r>
               <w:rPr>
                 <w:rStyle w:val="Hyperlink"/>
@@ -1513,7 +1519,7 @@
                 <w:noProof/>
                 <w:webHidden/>
               </w:rPr>
-              <w:instrText xml:space="preserve"> PAGEREF _Toc386695124 \h </w:instrText>
+              <w:instrText xml:space="preserve"> PAGEREF _Toc386716915 \h </w:instrText>
             </w:r>
             <w:r>
               <w:rPr>
@@ -1558,7 +1564,7 @@
               <w:szCs w:val="22"/>
             </w:rPr>
           </w:pPr>
-          <w:hyperlink w:anchor="_Toc386695125" w:history="1">
+          <w:hyperlink w:anchor="_Toc386716916" w:history="1">
             <w:r>
               <w:rPr>
                 <w:rStyle w:val="Hyperlink"/>
@@ -1601,7 +1607,7 @@
                 <w:noProof/>
                 <w:webHidden/>
               </w:rPr>
-              <w:instrText xml:space="preserve"> PAGEREF _Toc386695125 \h </w:instrText>
+              <w:instrText xml:space="preserve"> PAGEREF _Toc386716916 \h </w:instrText>
             </w:r>
             <w:r>
               <w:rPr>
@@ -1646,7 +1652,7 @@
               <w:szCs w:val="22"/>
             </w:rPr>
           </w:pPr>
-          <w:hyperlink w:anchor="_Toc386695126" w:history="1">
+          <w:hyperlink w:anchor="_Toc386716917" w:history="1">
             <w:r>
               <w:rPr>
                 <w:rStyle w:val="Hyperlink"/>
@@ -1689,7 +1695,7 @@
                 <w:noProof/>
                 <w:webHidden/>
               </w:rPr>
-              <w:instrText xml:space="preserve"> PAGEREF _Toc386695126 \h </w:instrText>
+              <w:instrText xml:space="preserve"> PAGEREF _Toc386716917 \h </w:instrText>
             </w:r>
             <w:r>
               <w:rPr>
@@ -1734,7 +1740,7 @@
               <w:szCs w:val="22"/>
             </w:rPr>
           </w:pPr>
-          <w:hyperlink w:anchor="_Toc386695127" w:history="1">
+          <w:hyperlink w:anchor="_Toc386716918" w:history="1">
             <w:r>
               <w:rPr>
                 <w:rStyle w:val="Hyperlink"/>
@@ -1777,7 +1783,7 @@
                 <w:noProof/>
                 <w:webHidden/>
               </w:rPr>
-              <w:instrText xml:space="preserve"> PAGEREF _Toc386695127 \h </w:instrText>
+              <w:instrText xml:space="preserve"> PAGEREF _Toc386716918 \h </w:instrText>
             </w:r>
             <w:r>
               <w:rPr>
@@ -1822,7 +1828,7 @@
               <w:szCs w:val="22"/>
             </w:rPr>
           </w:pPr>
-          <w:hyperlink w:anchor="_Toc386695128" w:history="1">
+          <w:hyperlink w:anchor="_Toc386716919" w:history="1">
             <w:r>
               <w:rPr>
                 <w:rStyle w:val="Hyperlink"/>
@@ -1865,7 +1871,7 @@
                 <w:noProof/>
                 <w:webHidden/>
               </w:rPr>
-              <w:instrText xml:space="preserve"> PAGEREF _Toc386695128 \h </w:instrText>
+              <w:instrText xml:space="preserve"> PAGEREF _Toc386716919 \h </w:instrText>
             </w:r>
             <w:r>
               <w:rPr>
@@ -1910,7 +1916,7 @@
               <w:szCs w:val="22"/>
             </w:rPr>
           </w:pPr>
-          <w:hyperlink w:anchor="_Toc386695129" w:history="1">
+          <w:hyperlink w:anchor="_Toc386716920" w:history="1">
             <w:r>
               <w:rPr>
                 <w:rStyle w:val="Hyperlink"/>
@@ -1953,7 +1959,7 @@
                 <w:noProof/>
                 <w:webHidden/>
               </w:rPr>
-              <w:instrText xml:space="preserve"> PAGEREF _Toc386695129 \h </w:instrText>
+              <w:instrText xml:space="preserve"> PAGEREF _Toc386716920 \h </w:instrText>
             </w:r>
             <w:r>
               <w:rPr>
@@ -1998,7 +2004,7 @@
               <w:szCs w:val="22"/>
             </w:rPr>
           </w:pPr>
-          <w:hyperlink w:anchor="_Toc386695130" w:history="1">
+          <w:hyperlink w:anchor="_Toc386716921" w:history="1">
             <w:r>
               <w:rPr>
                 <w:rStyle w:val="Hyperlink"/>
@@ -2041,7 +2047,7 @@
                 <w:noProof/>
                 <w:webHidden/>
               </w:rPr>
-              <w:instrText xml:space="preserve"> PAGEREF _Toc386695130 \h </w:instrText>
+              <w:instrText xml:space="preserve"> PAGEREF _Toc386716921 \h </w:instrText>
             </w:r>
             <w:r>
               <w:rPr>
@@ -2086,7 +2092,7 @@
               <w:szCs w:val="22"/>
             </w:rPr>
           </w:pPr>
-          <w:hyperlink w:anchor="_Toc386695131" w:history="1">
+          <w:hyperlink w:anchor="_Toc386716922" w:history="1">
             <w:r>
               <w:rPr>
                 <w:rStyle w:val="Hyperlink"/>
@@ -2129,7 +2135,7 @@
                 <w:noProof/>
                 <w:webHidden/>
               </w:rPr>
-              <w:instrText xml:space="preserve"> PAGEREF _Toc386695131 \h </w:instrText>
+              <w:instrText xml:space="preserve"> PAGEREF _Toc386716922 \h </w:instrText>
             </w:r>
             <w:r>
               <w:rPr>
@@ -2173,7 +2179,7 @@
               <w:szCs w:val="22"/>
             </w:rPr>
           </w:pPr>
-          <w:hyperlink w:anchor="_Toc386695132" w:history="1">
+          <w:hyperlink w:anchor="_Toc386716923" w:history="1">
             <w:r>
               <w:rPr>
                 <w:rStyle w:val="Hyperlink"/>
@@ -2200,7 +2206,7 @@
                 <w:noProof/>
                 <w:webHidden/>
               </w:rPr>
-              <w:instrText xml:space="preserve"> PAGEREF _Toc386695132 \h </w:instrText>
+              <w:instrText xml:space="preserve"> PAGEREF _Toc386716923 \h </w:instrText>
             </w:r>
             <w:r>
               <w:rPr>
@@ -2256,7 +2262,7 @@
           <w:rFonts w:ascii="Times New Roman" w:hAnsi="Times New Roman"/>
         </w:rPr>
       </w:pPr>
-      <w:bookmarkStart w:id="0" w:name="_Toc386695108"/>
+      <w:bookmarkStart w:id="0" w:name="_Toc386716899"/>
       <w:r>
         <w:rPr>
           <w:rFonts w:ascii="Times New Roman" w:hAnsi="Times New Roman"/>
@@ -2451,7 +2457,7 @@
           <w:rFonts w:ascii="Times New Roman" w:hAnsi="Times New Roman"/>
         </w:rPr>
       </w:pPr>
-      <w:bookmarkStart w:id="1" w:name="_Toc386695109"/>
+      <w:bookmarkStart w:id="1" w:name="_Toc386716900"/>
       <w:r>
         <w:rPr>
           <w:rFonts w:ascii="Times New Roman" w:hAnsi="Times New Roman"/>
@@ -2770,7 +2776,7 @@
           <w:rFonts w:ascii="Times New Roman" w:hAnsi="Times New Roman"/>
         </w:rPr>
       </w:pPr>
-      <w:bookmarkStart w:id="2" w:name="_Toc386695110"/>
+      <w:bookmarkStart w:id="2" w:name="_Toc386716901"/>
       <w:r>
         <w:rPr>
           <w:rFonts w:ascii="Times New Roman" w:hAnsi="Times New Roman"/>
@@ -3501,7 +3507,7 @@
           <w:szCs w:val="32"/>
         </w:rPr>
       </w:pPr>
-      <w:bookmarkStart w:id="3" w:name="_Toc386695111"/>
+      <w:bookmarkStart w:id="3" w:name="_Toc386716902"/>
       <w:r>
         <w:rPr>
           <w:rFonts w:ascii="Times New Roman" w:hAnsi="Times New Roman" w:cs="Times New Roman"/>
@@ -3823,7 +3829,7 @@
           <w:szCs w:val="32"/>
         </w:rPr>
       </w:pPr>
-      <w:bookmarkStart w:id="4" w:name="_Toc386695112"/>
+      <w:bookmarkStart w:id="4" w:name="_Toc386716903"/>
       <w:r>
         <w:rPr>
           <w:rFonts w:ascii="Times New Roman" w:hAnsi="Times New Roman" w:cs="Times New Roman"/>
@@ -3846,16 +3852,14 @@
           <w:rFonts w:ascii="Times New Roman" w:hAnsi="Times New Roman"/>
         </w:rPr>
       </w:pPr>
-      <w:bookmarkStart w:id="5" w:name="_Toc386695113"/>
+      <w:bookmarkStart w:id="5" w:name="_Toc386716904"/>
       <w:r>
         <w:rPr>
           <w:rFonts w:ascii="Times New Roman" w:hAnsi="Times New Roman"/>
         </w:rPr>
         <w:t>Data discovery</w:t>
       </w:r>
-      <w:bookmarkStart w:id="6" w:name="_GoBack"/>
       <w:bookmarkEnd w:id="5"/>
-      <w:bookmarkEnd w:id="6"/>
     </w:p>
     <w:p>
       <w:r>
@@ -4027,14 +4031,14 @@
           <w:rFonts w:ascii="Times New Roman" w:hAnsi="Times New Roman"/>
         </w:rPr>
       </w:pPr>
-      <w:bookmarkStart w:id="7" w:name="_Toc386695114"/>
+      <w:bookmarkStart w:id="6" w:name="_Toc386716905"/>
       <w:r>
         <w:rPr>
           <w:rFonts w:ascii="Times New Roman" w:hAnsi="Times New Roman"/>
         </w:rPr>
         <w:t>System Architecture Requirements</w:t>
       </w:r>
-      <w:bookmarkEnd w:id="7"/>
+      <w:bookmarkEnd w:id="6"/>
     </w:p>
     <w:p>
       <w:pPr>
@@ -4575,14 +4579,14 @@
           <w:rFonts w:ascii="Times New Roman" w:hAnsi="Times New Roman"/>
         </w:rPr>
       </w:pPr>
-      <w:bookmarkStart w:id="8" w:name="_Toc386695115"/>
+      <w:bookmarkStart w:id="7" w:name="_Toc386716906"/>
       <w:r>
         <w:rPr>
           <w:rFonts w:ascii="Times New Roman" w:hAnsi="Times New Roman"/>
         </w:rPr>
         <w:t>System Architecture</w:t>
       </w:r>
-      <w:bookmarkEnd w:id="8"/>
+      <w:bookmarkEnd w:id="7"/>
     </w:p>
     <w:p>
       <w:r>
@@ -4710,27 +4714,14 @@
                             <w:r>
                               <w:t xml:space="preserve">Figure </w:t>
                             </w:r>
-                            <w:r>
-                              <w:fldChar w:fldCharType="begin"/>
-                            </w:r>
-                            <w:r>
-                              <w:instrText xml:space="preserve"> SEQ Figure \* ARABIC </w:instrText>
-                            </w:r>
-                            <w:r>
-                              <w:fldChar w:fldCharType="separate"/>
-                            </w:r>
-                            <w:r>
-                              <w:rPr>
-                                <w:noProof/>
-                              </w:rPr>
-                              <w:t>1</w:t>
-                            </w:r>
-                            <w:r>
-                              <w:rPr>
-                                <w:noProof/>
-                              </w:rPr>
-                              <w:fldChar w:fldCharType="end"/>
-                            </w:r>
+                            <w:fldSimple w:instr=" SEQ Figure \* ARABIC ">
+                              <w:r>
+                                <w:rPr>
+                                  <w:noProof/>
+                                </w:rPr>
+                                <w:t>1</w:t>
+                              </w:r>
+                            </w:fldSimple>
                             <w:r>
                               <w:t>. Functional components of National Geothermal Data System</w:t>
                             </w:r>
@@ -4792,27 +4783,14 @@
                       <w:r>
                         <w:t xml:space="preserve">Figure </w:t>
                       </w:r>
-                      <w:r>
-                        <w:fldChar w:fldCharType="begin"/>
-                      </w:r>
-                      <w:r>
-                        <w:instrText xml:space="preserve"> SEQ Figure \* ARABIC </w:instrText>
-                      </w:r>
-                      <w:r>
-                        <w:fldChar w:fldCharType="separate"/>
-                      </w:r>
-                      <w:r>
-                        <w:rPr>
-                          <w:noProof/>
-                        </w:rPr>
-                        <w:t>1</w:t>
-                      </w:r>
-                      <w:r>
-                        <w:rPr>
-                          <w:noProof/>
-                        </w:rPr>
-                        <w:fldChar w:fldCharType="end"/>
-                      </w:r>
+                      <w:fldSimple w:instr=" SEQ Figure \* ARABIC ">
+                        <w:r>
+                          <w:rPr>
+                            <w:noProof/>
+                          </w:rPr>
+                          <w:t>1</w:t>
+                        </w:r>
+                      </w:fldSimple>
                       <w:r>
                         <w:t>. Functional components of National Geothermal Data System</w:t>
                       </w:r>
@@ -4937,10 +4915,12 @@
           <w:szCs w:val="32"/>
         </w:rPr>
       </w:pPr>
-      <w:bookmarkStart w:id="9" w:name="_Toc386690434"/>
-      <w:bookmarkStart w:id="10" w:name="_Toc386692163"/>
-      <w:bookmarkStart w:id="11" w:name="_Toc386693197"/>
-      <w:bookmarkStart w:id="12" w:name="_Toc386695116"/>
+      <w:bookmarkStart w:id="8" w:name="_Toc386690434"/>
+      <w:bookmarkStart w:id="9" w:name="_Toc386692163"/>
+      <w:bookmarkStart w:id="10" w:name="_Toc386693197"/>
+      <w:bookmarkStart w:id="11" w:name="_Toc386695116"/>
+      <w:bookmarkStart w:id="12" w:name="_Toc386716907"/>
+      <w:bookmarkEnd w:id="8"/>
       <w:bookmarkEnd w:id="9"/>
       <w:bookmarkEnd w:id="10"/>
       <w:bookmarkEnd w:id="11"/>
@@ -4960,7 +4940,7 @@
           <w:szCs w:val="32"/>
         </w:rPr>
       </w:pPr>
-      <w:bookmarkStart w:id="13" w:name="_Toc386695117"/>
+      <w:bookmarkStart w:id="13" w:name="_Toc386716908"/>
       <w:r>
         <w:rPr>
           <w:rFonts w:ascii="Times New Roman" w:hAnsi="Times New Roman" w:cs="Times New Roman"/>
@@ -4991,7 +4971,7 @@
           <w:rFonts w:ascii="Times New Roman" w:hAnsi="Times New Roman"/>
         </w:rPr>
       </w:pPr>
-      <w:bookmarkStart w:id="14" w:name="_Toc386695118"/>
+      <w:bookmarkStart w:id="14" w:name="_Toc386716909"/>
       <w:r>
         <w:rPr>
           <w:rFonts w:ascii="Times New Roman" w:hAnsi="Times New Roman"/>
@@ -5368,7 +5348,7 @@
           <w:rFonts w:ascii="Times New Roman" w:hAnsi="Times New Roman"/>
         </w:rPr>
       </w:pPr>
-      <w:bookmarkStart w:id="15" w:name="_Toc386695119"/>
+      <w:bookmarkStart w:id="15" w:name="_Toc386716910"/>
       <w:r>
         <w:rPr>
           <w:rFonts w:ascii="Times New Roman" w:hAnsi="Times New Roman"/>
@@ -5511,7 +5491,7 @@
           <w:rFonts w:ascii="Times New Roman" w:hAnsi="Times New Roman"/>
         </w:rPr>
       </w:pPr>
-      <w:bookmarkStart w:id="16" w:name="_Toc386695120"/>
+      <w:bookmarkStart w:id="16" w:name="_Toc386716911"/>
       <w:r>
         <w:rPr>
           <w:rFonts w:ascii="Times New Roman" w:hAnsi="Times New Roman"/>
@@ -5605,7 +5585,7 @@
           <w:rFonts w:ascii="Times New Roman" w:hAnsi="Times New Roman"/>
         </w:rPr>
       </w:pPr>
-      <w:bookmarkStart w:id="17" w:name="_Toc386695121"/>
+      <w:bookmarkStart w:id="17" w:name="_Toc386716912"/>
       <w:r>
         <w:rPr>
           <w:rFonts w:ascii="Times New Roman" w:hAnsi="Times New Roman"/>
@@ -5774,7 +5754,13 @@
         <w:rPr>
           <w:rFonts w:ascii="Times New Roman" w:hAnsi="Times New Roman"/>
         </w:rPr>
-        <w:t>Tier 3 Interoperable Web Services</w:t>
+        <w:t xml:space="preserve">Tier 3 </w:t>
+      </w:r>
+      <w:r>
+        <w:rPr>
+          <w:rFonts w:ascii="Times New Roman" w:hAnsi="Times New Roman"/>
+        </w:rPr>
+        <w:t>Structured, Standardized Data</w:t>
       </w:r>
     </w:p>
     <w:p>
@@ -5791,7 +5777,55 @@
         <w:t>r</w:t>
       </w:r>
       <w:r>
-        <w:t xml:space="preserve">mation exchanges. These data are then made available as Open Geospatial Consortium (OGC) services, particularly Web Map Service (WMS) and Web Feature Service (WFS). </w:t>
+        <w:t>mation exchanges. These data are then made available as Open Geospatial Consortium (OGC) services, particularly Web Map Service (WMS) and Web Feature Service (WFS)</w:t>
+      </w:r>
+      <w:r>
+        <w:t>, with the e</w:t>
+      </w:r>
+      <w:r>
+        <w:t>x</w:t>
+      </w:r>
+      <w:r>
+        <w:t xml:space="preserve">ception of </w:t>
+      </w:r>
+      <w:r>
+        <w:t xml:space="preserve">data provided using </w:t>
+      </w:r>
+      <w:r>
+        <w:t>the Metadata information exchange. This information exchange outlines ISO 19115/19139 metadata standards necessary for metadata delivery describing any r</w:t>
+      </w:r>
+      <w:r>
+        <w:t>e</w:t>
+      </w:r>
+      <w:r>
+        <w:t>source. Bulk uploads of metadata</w:t>
+      </w:r>
+      <w:r>
+        <w:t xml:space="preserve"> provided</w:t>
+      </w:r>
+      <w:r>
+        <w:t xml:space="preserve"> in this content model (generally translated from an original dat</w:t>
+      </w:r>
+      <w:r>
+        <w:t>a</w:t>
+      </w:r>
+      <w:r>
+        <w:t>base or catalog to the provided Excel content model</w:t>
+      </w:r>
+      <w:r>
+        <w:t>,</w:t>
+      </w:r>
+      <w:r>
+        <w:t xml:space="preserve"> then tranformed into XML for catalog ma</w:t>
+      </w:r>
+      <w:r>
+        <w:t>n</w:t>
+      </w:r>
+      <w:r>
+        <w:t>agement) is thus also considered standardized data.</w:t>
+      </w:r>
+      <w:r>
+        <w:t xml:space="preserve"> </w:t>
       </w:r>
     </w:p>
     <w:p>
@@ -5908,6 +5942,7 @@
         <w:spacing w:after="0"/>
       </w:pPr>
       <w:r>
+        <w:lastRenderedPageBreak/>
         <w:t>Ensur</w:t>
       </w:r>
       <w:r>
@@ -5953,7 +5988,6 @@
         <w:spacing w:after="0"/>
       </w:pPr>
       <w:r>
-        <w:lastRenderedPageBreak/>
         <w:t>Data</w:t>
       </w:r>
       <w:r>
@@ -5986,12 +6020,86 @@
         <w:rPr>
           <w:rFonts w:ascii="Times New Roman" w:hAnsi="Times New Roman"/>
         </w:rPr>
-        <w:t>Tier 2 File based data</w:t>
-      </w:r>
-    </w:p>
-    <w:p>
-      <w:r>
-        <w:t xml:space="preserve">Tier 2 file-based data access will be the option of choice for text documents, but will also be used for data sets that do not have a standard interchange protocol and file formats defined. Some tabular file formats may already be in use, or be specified by groups of users to simplify exchange of some kinds of information, and if widely used these would be obvious candidates for system interchange formats. The recommended metadata for file-based (document) resources is designed to allow discovery, evaluation of the resource based on text description, and access to the resource via a web link (URL). </w:t>
+        <w:t>Tier 2 Structured, Non-Standardized Data</w:t>
+      </w:r>
+    </w:p>
+    <w:p>
+      <w:r>
+        <w:t xml:space="preserve">Tier 2 </w:t>
+      </w:r>
+      <w:r>
+        <w:t xml:space="preserve">data sets </w:t>
+      </w:r>
+      <w:r>
+        <w:t xml:space="preserve">do not have </w:t>
+      </w:r>
+      <w:r>
+        <w:t>s</w:t>
+      </w:r>
+      <w:r>
+        <w:t>tandard interchange protocol</w:t>
+      </w:r>
+      <w:r>
+        <w:t>s</w:t>
+      </w:r>
+      <w:bookmarkStart w:id="18" w:name="_GoBack"/>
+      <w:bookmarkEnd w:id="18"/>
+      <w:r>
+        <w:t xml:space="preserve"> or</w:t>
+      </w:r>
+      <w:r>
+        <w:t xml:space="preserve"> </w:t>
+      </w:r>
+      <w:r>
+        <w:t>specifically defined</w:t>
+      </w:r>
+      <w:r>
+        <w:t xml:space="preserve"> file formats, but are</w:t>
+      </w:r>
+      <w:r>
+        <w:t xml:space="preserve"> </w:t>
+      </w:r>
+      <w:r>
+        <w:t xml:space="preserve">structured data usually in </w:t>
+      </w:r>
+      <w:r>
+        <w:t>tabular file format</w:t>
+      </w:r>
+      <w:r>
+        <w:t>. These provide</w:t>
+      </w:r>
+      <w:r>
+        <w:t xml:space="preserve"> </w:t>
+      </w:r>
+      <w:r>
+        <w:t xml:space="preserve">a </w:t>
+      </w:r>
+      <w:r>
+        <w:t>simpli</w:t>
+      </w:r>
+      <w:r>
+        <w:t>fied</w:t>
+      </w:r>
+      <w:r>
+        <w:t xml:space="preserve"> exchange of some kinds of information, and if widely used these would be obvious candidates for system i</w:t>
+      </w:r>
+      <w:r>
+        <w:t>n</w:t>
+      </w:r>
+      <w:r>
+        <w:t>terchange formats. The recomme</w:t>
+      </w:r>
+      <w:r>
+        <w:t>nded metadata for tier 2</w:t>
+      </w:r>
+      <w:r>
+        <w:t xml:space="preserve"> resources is designed to allow disco</w:t>
+      </w:r>
+      <w:r>
+        <w:t>v</w:t>
+      </w:r>
+      <w:r>
+        <w:t xml:space="preserve">ery, evaluation of the resource based on text description, and access to the resource via a web link (URL). </w:t>
       </w:r>
     </w:p>
     <w:p>
@@ -6010,18 +6118,45 @@
         <w:rPr>
           <w:rFonts w:ascii="Times New Roman" w:hAnsi="Times New Roman"/>
         </w:rPr>
-        <w:t>Tier 1 Scanned data</w:t>
-      </w:r>
-    </w:p>
-    <w:p>
-      <w:r>
-        <w:t>Reports, logs, maps and other documents pertinent to geothermal energy exploration, evaluation, development, and production that exist in hard copy but are not available online may be conver</w:t>
-      </w:r>
-      <w:r>
-        <w:t>t</w:t>
-      </w:r>
-      <w:r>
-        <w:t>ed to digital form by scanning to create digital image files. If the resource is a map, it should be georeferenced (geoTiff or world file) if possible. Preferred document formats are pdf, tif, jpg, or png. File formats that are specific to particular (especially proprietary) software are undesirable and their use will need to be justified and approved by the project management. OCR processing of text to make Adobe Acrobat files searchable is highly desirable. Georeferenced map images ideally will be published through a Web Map Service (WMS) as well as accessed from document repositories. Digital documents must be publicly available</w:t>
+        <w:t>Tier 1 Non-Structured Data</w:t>
+      </w:r>
+    </w:p>
+    <w:p>
+      <w:r>
+        <w:t xml:space="preserve">All other data, not in a structured form, is considered tier 1 data. </w:t>
+      </w:r>
+      <w:r>
+        <w:t xml:space="preserve">Reports, logs, maps and other documents pertinent to geothermal energy exploration, evaluation, development, and production that </w:t>
+      </w:r>
+      <w:r>
+        <w:t>have been</w:t>
+      </w:r>
+      <w:r>
+        <w:t xml:space="preserve"> converted to digital form by scanning to create digital image files</w:t>
+      </w:r>
+      <w:r>
+        <w:t xml:space="preserve"> contribute to the ‘legacy’ tier 1data collection in NGDS. Tier 1 map</w:t>
+      </w:r>
+      <w:r>
+        <w:t xml:space="preserve"> </w:t>
+      </w:r>
+      <w:r>
+        <w:t>resources</w:t>
+      </w:r>
+      <w:r>
+        <w:t xml:space="preserve"> should be georeferenced (geoTiff or world file) if possible. Preferred</w:t>
+      </w:r>
+      <w:r>
+        <w:t xml:space="preserve"> image and</w:t>
+      </w:r>
+      <w:r>
+        <w:t xml:space="preserve"> document formats are pdf, tif, jpg, or png. File formats that are specific to particular (especially proprietary) soft</w:t>
+      </w:r>
+      <w:r>
+        <w:t>ware are undesirable, as the system is built on ease of accessibility</w:t>
+      </w:r>
+      <w:r>
+        <w:t>. OCR processing of text to make Adobe Acrobat files searchable is highly desirable. Georeferenced map images ideally will be published through a Web Map Service (WMS) as well as accessed from document repositories. Digital documents must be publicly available</w:t>
       </w:r>
       <w:r>
         <w:t xml:space="preserve"> online. T</w:t>
@@ -6030,16 +6165,28 @@
         <w:t xml:space="preserve">hose resources that are not online, such as a core samples </w:t>
       </w:r>
       <w:r>
-        <w:t>facility</w:t>
-      </w:r>
-      <w:r>
-        <w:t>, are indicated in NGDS as ‘offline resources’. These r</w:t>
-      </w:r>
-      <w:r>
-        <w:t>e</w:t>
-      </w:r>
-      <w:r>
-        <w:t>sources are simply identified by location and other information in the metadata record.</w:t>
+        <w:t>f</w:t>
+      </w:r>
+      <w:r>
+        <w:t>a</w:t>
+      </w:r>
+      <w:r>
+        <w:t>cility</w:t>
+      </w:r>
+      <w:r>
+        <w:t>, are indicated in NGDS as ‘offline resources’. These resources are simply identified by l</w:t>
+      </w:r>
+      <w:r>
+        <w:t>o</w:t>
+      </w:r>
+      <w:r>
+        <w:t>cation and other info</w:t>
+      </w:r>
+      <w:r>
+        <w:t>r</w:t>
+      </w:r>
+      <w:r>
+        <w:t>mation in the metadata record.</w:t>
       </w:r>
     </w:p>
     <w:p/>
@@ -6055,14 +6202,14 @@
           <w:rFonts w:ascii="Times New Roman" w:hAnsi="Times New Roman"/>
         </w:rPr>
       </w:pPr>
-      <w:bookmarkStart w:id="18" w:name="_Toc386695122"/>
+      <w:bookmarkStart w:id="19" w:name="_Toc386716913"/>
       <w:r>
         <w:rPr>
           <w:rFonts w:ascii="Times New Roman" w:hAnsi="Times New Roman"/>
         </w:rPr>
         <w:t>Database and File System</w:t>
       </w:r>
-      <w:bookmarkEnd w:id="18"/>
+      <w:bookmarkEnd w:id="19"/>
     </w:p>
     <w:p>
       <w:r>
@@ -6165,14 +6312,14 @@
           <w:rFonts w:ascii="Times New Roman" w:hAnsi="Times New Roman"/>
         </w:rPr>
       </w:pPr>
-      <w:bookmarkStart w:id="19" w:name="_Toc386695123"/>
+      <w:bookmarkStart w:id="20" w:name="_Toc386716914"/>
       <w:r>
         <w:rPr>
           <w:rFonts w:ascii="Times New Roman" w:hAnsi="Times New Roman"/>
         </w:rPr>
         <w:t>Clients</w:t>
       </w:r>
-      <w:bookmarkEnd w:id="19"/>
+      <w:bookmarkEnd w:id="20"/>
     </w:p>
     <w:p>
       <w:r>
@@ -6191,7 +6338,11 @@
         <w:t xml:space="preserve"> </w:t>
       </w:r>
       <w:r>
-        <w:t>ingests OGC CSW endpoints like that</w:t>
+        <w:t xml:space="preserve">ingests OGC </w:t>
+      </w:r>
+      <w:r>
+        <w:lastRenderedPageBreak/>
+        <w:t>CSW endpoints like that</w:t>
       </w:r>
       <w:r>
         <w:t xml:space="preserve"> </w:t>
@@ -6262,17 +6413,16 @@
           <w:szCs w:val="32"/>
         </w:rPr>
       </w:pPr>
-      <w:bookmarkStart w:id="20" w:name="_Toc386695124"/>
+      <w:bookmarkStart w:id="21" w:name="_Toc386716915"/>
       <w:r>
         <w:rPr>
           <w:rFonts w:ascii="Times New Roman" w:hAnsi="Times New Roman" w:cs="Times New Roman"/>
           <w:sz w:val="32"/>
           <w:szCs w:val="32"/>
         </w:rPr>
-        <w:lastRenderedPageBreak/>
         <w:t>System deployment</w:t>
       </w:r>
-      <w:bookmarkEnd w:id="20"/>
+      <w:bookmarkEnd w:id="21"/>
     </w:p>
     <w:p>
       <w:pPr>
@@ -6286,14 +6436,14 @@
           <w:rFonts w:ascii="Times New Roman" w:hAnsi="Times New Roman"/>
         </w:rPr>
       </w:pPr>
-      <w:bookmarkStart w:id="21" w:name="_Toc386695125"/>
+      <w:bookmarkStart w:id="22" w:name="_Toc386716916"/>
       <w:r>
         <w:rPr>
           <w:rFonts w:ascii="Times New Roman" w:hAnsi="Times New Roman"/>
         </w:rPr>
         <w:t>Nodes</w:t>
       </w:r>
-      <w:bookmarkEnd w:id="21"/>
+      <w:bookmarkEnd w:id="22"/>
     </w:p>
     <w:p>
       <w:r>
@@ -6590,32 +6740,19 @@
                                 <w:szCs w:val="24"/>
                               </w:rPr>
                             </w:pPr>
-                            <w:bookmarkStart w:id="22" w:name="_Ref302311104"/>
+                            <w:bookmarkStart w:id="23" w:name="_Ref302311104"/>
                             <w:r>
                               <w:t xml:space="preserve">Figure </w:t>
                             </w:r>
-                            <w:r>
-                              <w:fldChar w:fldCharType="begin"/>
-                            </w:r>
-                            <w:r>
-                              <w:instrText xml:space="preserve"> SEQ Figure \* ARABIC </w:instrText>
-                            </w:r>
-                            <w:r>
-                              <w:fldChar w:fldCharType="separate"/>
-                            </w:r>
-                            <w:r>
-                              <w:rPr>
-                                <w:noProof/>
-                              </w:rPr>
-                              <w:t>2</w:t>
-                            </w:r>
-                            <w:r>
-                              <w:rPr>
-                                <w:noProof/>
-                              </w:rPr>
-                              <w:fldChar w:fldCharType="end"/>
-                            </w:r>
-                            <w:bookmarkEnd w:id="22"/>
+                            <w:fldSimple w:instr=" SEQ Figure \* ARABIC ">
+                              <w:r>
+                                <w:rPr>
+                                  <w:noProof/>
+                                </w:rPr>
+                                <w:t>2</w:t>
+                              </w:r>
+                            </w:fldSimple>
+                            <w:bookmarkEnd w:id="23"/>
                             <w:r>
                               <w:rPr>
                                 <w:noProof/>
@@ -6659,32 +6796,19 @@
                           <w:szCs w:val="24"/>
                         </w:rPr>
                       </w:pPr>
-                      <w:bookmarkStart w:id="23" w:name="_Ref302311104"/>
+                      <w:bookmarkStart w:id="24" w:name="_Ref302311104"/>
                       <w:r>
                         <w:t xml:space="preserve">Figure </w:t>
                       </w:r>
-                      <w:r>
-                        <w:fldChar w:fldCharType="begin"/>
-                      </w:r>
-                      <w:r>
-                        <w:instrText xml:space="preserve"> SEQ Figure \* ARABIC </w:instrText>
-                      </w:r>
-                      <w:r>
-                        <w:fldChar w:fldCharType="separate"/>
-                      </w:r>
-                      <w:r>
-                        <w:rPr>
-                          <w:noProof/>
-                        </w:rPr>
-                        <w:t>2</w:t>
-                      </w:r>
-                      <w:r>
-                        <w:rPr>
-                          <w:noProof/>
-                        </w:rPr>
-                        <w:fldChar w:fldCharType="end"/>
-                      </w:r>
-                      <w:bookmarkEnd w:id="23"/>
+                      <w:fldSimple w:instr=" SEQ Figure \* ARABIC ">
+                        <w:r>
+                          <w:rPr>
+                            <w:noProof/>
+                          </w:rPr>
+                          <w:t>2</w:t>
+                        </w:r>
+                      </w:fldSimple>
+                      <w:bookmarkEnd w:id="24"/>
                       <w:r>
                         <w:rPr>
                           <w:noProof/>
@@ -6758,27 +6882,14 @@
                             <w:r>
                               <w:t xml:space="preserve">Figure </w:t>
                             </w:r>
-                            <w:r>
-                              <w:fldChar w:fldCharType="begin"/>
-                            </w:r>
-                            <w:r>
-                              <w:instrText xml:space="preserve"> SEQ Figure \* ARABIC </w:instrText>
-                            </w:r>
-                            <w:r>
-                              <w:fldChar w:fldCharType="separate"/>
-                            </w:r>
-                            <w:r>
-                              <w:rPr>
-                                <w:noProof/>
-                              </w:rPr>
-                              <w:t>3</w:t>
-                            </w:r>
-                            <w:r>
-                              <w:rPr>
-                                <w:noProof/>
-                              </w:rPr>
-                              <w:fldChar w:fldCharType="end"/>
-                            </w:r>
+                            <w:fldSimple w:instr=" SEQ Figure \* ARABIC ">
+                              <w:r>
+                                <w:rPr>
+                                  <w:noProof/>
+                                </w:rPr>
+                                <w:t>3</w:t>
+                              </w:r>
+                            </w:fldSimple>
                             <w:r>
                               <w:rPr>
                                 <w:noProof/>
@@ -6825,27 +6936,14 @@
                       <w:r>
                         <w:t xml:space="preserve">Figure </w:t>
                       </w:r>
-                      <w:r>
-                        <w:fldChar w:fldCharType="begin"/>
-                      </w:r>
-                      <w:r>
-                        <w:instrText xml:space="preserve"> SEQ Figure \* ARABIC </w:instrText>
-                      </w:r>
-                      <w:r>
-                        <w:fldChar w:fldCharType="separate"/>
-                      </w:r>
-                      <w:r>
-                        <w:rPr>
-                          <w:noProof/>
-                        </w:rPr>
-                        <w:t>3</w:t>
-                      </w:r>
-                      <w:r>
-                        <w:rPr>
-                          <w:noProof/>
-                        </w:rPr>
-                        <w:fldChar w:fldCharType="end"/>
-                      </w:r>
+                      <w:fldSimple w:instr=" SEQ Figure \* ARABIC ">
+                        <w:r>
+                          <w:rPr>
+                            <w:noProof/>
+                          </w:rPr>
+                          <w:t>3</w:t>
+                        </w:r>
+                      </w:fldSimple>
                       <w:r>
                         <w:rPr>
                           <w:noProof/>
@@ -6918,7 +7016,7 @@
           <w:rFonts w:ascii="Times New Roman" w:hAnsi="Times New Roman"/>
         </w:rPr>
       </w:pPr>
-      <w:bookmarkStart w:id="24" w:name="_Toc386695126"/>
+      <w:bookmarkStart w:id="25" w:name="_Toc386716917"/>
       <w:r>
         <w:rPr>
           <w:rFonts w:ascii="Times New Roman" w:hAnsi="Times New Roman"/>
@@ -6931,7 +7029,7 @@
         </w:rPr>
         <w:t xml:space="preserve"> Software Stack for Nodes and Central Aggregator</w:t>
       </w:r>
-      <w:bookmarkEnd w:id="24"/>
+      <w:bookmarkEnd w:id="25"/>
       <w:r>
         <w:rPr>
           <w:rFonts w:ascii="Times New Roman" w:hAnsi="Times New Roman"/>
@@ -7299,7 +7397,7 @@
           <w:rFonts w:ascii="Times New Roman" w:hAnsi="Times New Roman"/>
         </w:rPr>
       </w:pPr>
-      <w:bookmarkStart w:id="25" w:name="_Toc386695127"/>
+      <w:bookmarkStart w:id="26" w:name="_Toc386716918"/>
       <w:r>
         <w:rPr>
           <w:rFonts w:ascii="Times New Roman" w:hAnsi="Times New Roman"/>
@@ -7312,7 +7410,7 @@
         </w:rPr>
         <w:t xml:space="preserve"> Operating System Support</w:t>
       </w:r>
-      <w:bookmarkEnd w:id="25"/>
+      <w:bookmarkEnd w:id="26"/>
     </w:p>
     <w:p>
       <w:r>
@@ -7348,14 +7446,14 @@
           <w:rFonts w:ascii="Times New Roman" w:hAnsi="Times New Roman"/>
         </w:rPr>
       </w:pPr>
-      <w:bookmarkStart w:id="26" w:name="_Toc386695128"/>
+      <w:bookmarkStart w:id="27" w:name="_Toc386716919"/>
       <w:r>
         <w:rPr>
           <w:rFonts w:ascii="Times New Roman" w:hAnsi="Times New Roman"/>
         </w:rPr>
         <w:t>Software Base Back-end Technologies</w:t>
       </w:r>
-      <w:bookmarkEnd w:id="26"/>
+      <w:bookmarkEnd w:id="27"/>
     </w:p>
     <w:p>
       <w:r>
@@ -7414,14 +7512,14 @@
           <w:rFonts w:ascii="Times New Roman" w:hAnsi="Times New Roman"/>
         </w:rPr>
       </w:pPr>
-      <w:bookmarkStart w:id="27" w:name="_Toc386695129"/>
+      <w:bookmarkStart w:id="28" w:name="_Toc386716920"/>
       <w:r>
         <w:rPr>
           <w:rFonts w:ascii="Times New Roman" w:hAnsi="Times New Roman"/>
         </w:rPr>
         <w:t>Software Base Front-end Technologies</w:t>
       </w:r>
-      <w:bookmarkEnd w:id="27"/>
+      <w:bookmarkEnd w:id="28"/>
     </w:p>
     <w:p>
       <w:r>
@@ -7506,14 +7604,14 @@
           <w:rFonts w:ascii="Times New Roman" w:hAnsi="Times New Roman"/>
         </w:rPr>
       </w:pPr>
-      <w:bookmarkStart w:id="28" w:name="_Toc386695130"/>
+      <w:bookmarkStart w:id="29" w:name="_Toc386716921"/>
       <w:r>
         <w:rPr>
           <w:rFonts w:ascii="Times New Roman" w:hAnsi="Times New Roman"/>
         </w:rPr>
         <w:t>Summary</w:t>
       </w:r>
-      <w:bookmarkEnd w:id="28"/>
+      <w:bookmarkEnd w:id="29"/>
       <w:r>
         <w:rPr>
           <w:rFonts w:ascii="Times New Roman" w:hAnsi="Times New Roman"/>
@@ -7614,14 +7712,14 @@
           <w:rFonts w:ascii="Times New Roman" w:hAnsi="Times New Roman"/>
         </w:rPr>
       </w:pPr>
-      <w:bookmarkStart w:id="29" w:name="_Toc386695131"/>
+      <w:bookmarkStart w:id="30" w:name="_Toc386716922"/>
       <w:r>
         <w:rPr>
           <w:rFonts w:ascii="Times New Roman" w:hAnsi="Times New Roman"/>
         </w:rPr>
         <w:t>Glossary</w:t>
       </w:r>
-      <w:bookmarkEnd w:id="29"/>
+      <w:bookmarkEnd w:id="30"/>
     </w:p>
     <w:p>
       <w:r>
@@ -8139,14 +8237,14 @@
           <w:rFonts w:ascii="Times New Roman" w:hAnsi="Times New Roman"/>
         </w:rPr>
       </w:pPr>
-      <w:bookmarkStart w:id="30" w:name="_Toc386695132"/>
+      <w:bookmarkStart w:id="31" w:name="_Toc386716923"/>
       <w:r>
         <w:rPr>
           <w:rFonts w:ascii="Times New Roman" w:hAnsi="Times New Roman"/>
         </w:rPr>
         <w:t>References</w:t>
       </w:r>
-      <w:bookmarkEnd w:id="30"/>
+      <w:bookmarkEnd w:id="31"/>
     </w:p>
     <w:p>
       <w:r>
@@ -8322,7 +8420,7 @@
       <w:rPr>
         <w:noProof/>
       </w:rPr>
-      <w:t>6</w:t>
+      <w:t>12</w:t>
     </w:r>
     <w:r>
       <w:rPr>
@@ -16865,6 +16963,21 @@
 </file>
 
 <file path=customXml/item1.xml><?xml version="1.0" encoding="utf-8"?>
+<p:properties xmlns:p="http://schemas.microsoft.com/office/2006/metadata/properties" xmlns:xsi="http://www.w3.org/2001/XMLSchema-instance">
+  <documentManagement/>
+</p:properties>
+</file>
+
+<file path=customXml/item2.xml><?xml version="1.0" encoding="utf-8"?>
+<?mso-contentType ?>
+<FormTemplates xmlns="http://schemas.microsoft.com/sharepoint/v3/contenttype/forms">
+  <Display>DocumentLibraryForm</Display>
+  <Edit>DocumentLibraryForm</Edit>
+  <New>DocumentLibraryForm</New>
+</FormTemplates>
+</file>
+
+<file path=customXml/item3.xml><?xml version="1.0" encoding="utf-8"?>
 <ct:contentTypeSchema xmlns:ct="http://schemas.microsoft.com/office/2006/metadata/contentType" xmlns:ma="http://schemas.microsoft.com/office/2006/metadata/properties/metaAttributes" ct:_="" ma:_="" ma:contentTypeName="Document" ma:contentTypeID="0x010100CDC296E77B78D54CAF2B30C25F4F49A4" ma:contentTypeVersion="0" ma:contentTypeDescription="Create a new document." ma:contentTypeScope="" ma:versionID="9be2d5ddb43b80c4d929d7eb8c416b2d">
   <xsd:schema xmlns:xsd="http://www.w3.org/2001/XMLSchema" xmlns:p="http://schemas.microsoft.com/office/2006/metadata/properties" targetNamespace="http://schemas.microsoft.com/office/2006/metadata/properties" ma:root="true" ma:fieldsID="4aeb20c0e3442673af7ee10786458764">
     <xsd:element name="properties">
@@ -16913,21 +17026,6 @@
 </ct:contentTypeSchema>
 </file>
 
-<file path=customXml/item2.xml><?xml version="1.0" encoding="utf-8"?>
-<?mso-contentType ?>
-<FormTemplates xmlns="http://schemas.microsoft.com/sharepoint/v3/contenttype/forms">
-  <Display>DocumentLibraryForm</Display>
-  <Edit>DocumentLibraryForm</Edit>
-  <New>DocumentLibraryForm</New>
-</FormTemplates>
-</file>
-
-<file path=customXml/item3.xml><?xml version="1.0" encoding="utf-8"?>
-<p:properties xmlns:p="http://schemas.microsoft.com/office/2006/metadata/properties" xmlns:xsi="http://www.w3.org/2001/XMLSchema-instance">
-  <documentManagement/>
-</p:properties>
-</file>
-
 <file path=customXml/item4.xml><?xml version="1.0" encoding="utf-8"?>
 <b:Sources xmlns:b="http://schemas.openxmlformats.org/officeDocument/2006/bibliography" xmlns="http://schemas.openxmlformats.org/officeDocument/2006/bibliography" SelectedStyle="\APA.XSL" StyleName="APA"/>
 </file>
@@ -16937,6 +17035,22 @@
 </file>
 
 <file path=customXml/itemProps1.xml><?xml version="1.0" encoding="utf-8"?>
+<ds:datastoreItem xmlns:ds="http://schemas.openxmlformats.org/officeDocument/2006/customXml" ds:itemID="{D4201F24-1A92-4DD8-8E5F-DE2B20F97362}">
+  <ds:schemaRefs>
+    <ds:schemaRef ds:uri="http://schemas.microsoft.com/office/2006/metadata/properties"/>
+  </ds:schemaRefs>
+</ds:datastoreItem>
+</file>
+
+<file path=customXml/itemProps2.xml><?xml version="1.0" encoding="utf-8"?>
+<ds:datastoreItem xmlns:ds="http://schemas.openxmlformats.org/officeDocument/2006/customXml" ds:itemID="{6662E859-5AC6-425C-A14E-0899A2F4A1D3}">
+  <ds:schemaRefs>
+    <ds:schemaRef ds:uri="http://schemas.microsoft.com/sharepoint/v3/contenttype/forms"/>
+  </ds:schemaRefs>
+</ds:datastoreItem>
+</file>
+
+<file path=customXml/itemProps3.xml><?xml version="1.0" encoding="utf-8"?>
 <ds:datastoreItem xmlns:ds="http://schemas.openxmlformats.org/officeDocument/2006/customXml" ds:itemID="{96E7B4EC-B3DF-4CB3-BB24-10B4660A0426}">
   <ds:schemaRefs>
     <ds:schemaRef ds:uri="http://schemas.microsoft.com/office/2006/metadata/contentType"/>
@@ -16951,24 +17065,8 @@
 </ds:datastoreItem>
 </file>
 
-<file path=customXml/itemProps2.xml><?xml version="1.0" encoding="utf-8"?>
-<ds:datastoreItem xmlns:ds="http://schemas.openxmlformats.org/officeDocument/2006/customXml" ds:itemID="{6662E859-5AC6-425C-A14E-0899A2F4A1D3}">
-  <ds:schemaRefs>
-    <ds:schemaRef ds:uri="http://schemas.microsoft.com/sharepoint/v3/contenttype/forms"/>
-  </ds:schemaRefs>
-</ds:datastoreItem>
-</file>
-
-<file path=customXml/itemProps3.xml><?xml version="1.0" encoding="utf-8"?>
-<ds:datastoreItem xmlns:ds="http://schemas.openxmlformats.org/officeDocument/2006/customXml" ds:itemID="{D4201F24-1A92-4DD8-8E5F-DE2B20F97362}">
-  <ds:schemaRefs>
-    <ds:schemaRef ds:uri="http://schemas.microsoft.com/office/2006/metadata/properties"/>
-  </ds:schemaRefs>
-</ds:datastoreItem>
-</file>
-
 <file path=customXml/itemProps4.xml><?xml version="1.0" encoding="utf-8"?>
-<ds:datastoreItem xmlns:ds="http://schemas.openxmlformats.org/officeDocument/2006/customXml" ds:itemID="{FFEC85E8-AE91-4321-86DC-375787EDF440}">
+<ds:datastoreItem xmlns:ds="http://schemas.openxmlformats.org/officeDocument/2006/customXml" ds:itemID="{CB93D338-1482-41A8-85CF-BF76E7091C03}">
   <ds:schemaRefs>
     <ds:schemaRef ds:uri="http://schemas.openxmlformats.org/officeDocument/2006/bibliography"/>
   </ds:schemaRefs>
@@ -16976,7 +17074,7 @@
 </file>
 
 <file path=customXml/itemProps5.xml><?xml version="1.0" encoding="utf-8"?>
-<ds:datastoreItem xmlns:ds="http://schemas.openxmlformats.org/officeDocument/2006/customXml" ds:itemID="{7BABAD61-6F4D-4782-82CF-BF23DFC30DC8}">
+<ds:datastoreItem xmlns:ds="http://schemas.openxmlformats.org/officeDocument/2006/customXml" ds:itemID="{D0DC65A8-32EB-4763-8F7F-496AC8F7A4FF}">
   <ds:schemaRefs>
     <ds:schemaRef ds:uri="http://schemas.openxmlformats.org/officeDocument/2006/bibliography"/>
   </ds:schemaRefs>

</xml_diff>